<commit_message>
gestion erreur faites et word terminer
il ne manque que l'insertion de donné a faire.
</commit_message>
<xml_diff>
--- a/Remise Projet BD.docx
+++ b/Remise Projet BD.docx
@@ -290,6 +290,15 @@
           </w:r>
         </w:p>
         <w:p>
+          <w:pPr>
+            <w:pStyle w:val="TM1"/>
+            <w:tabs>
+              <w:tab w:val="right" w:leader="dot" w:pos="8636"/>
+            </w:tabs>
+            <w:rPr>
+              <w:noProof/>
+            </w:rPr>
+          </w:pPr>
           <w:r>
             <w:fldChar w:fldCharType="begin"/>
           </w:r>
@@ -299,15 +308,609 @@
           <w:r>
             <w:fldChar w:fldCharType="separate"/>
           </w:r>
-          <w:r>
+          <w:hyperlink w:anchor="_Toc184367689" w:history="1">
+            <w:r>
+              <w:rPr>
+                <w:rStyle w:val="Lienhypertexte"/>
+                <w:noProof/>
+              </w:rPr>
+              <w:t>UML.</w:t>
+            </w:r>
+            <w:r>
+              <w:rPr>
+                <w:noProof/>
+                <w:webHidden/>
+              </w:rPr>
+              <w:tab/>
+            </w:r>
+            <w:r>
+              <w:rPr>
+                <w:noProof/>
+                <w:webHidden/>
+              </w:rPr>
+              <w:fldChar w:fldCharType="begin"/>
+            </w:r>
+            <w:r>
+              <w:rPr>
+                <w:noProof/>
+                <w:webHidden/>
+              </w:rPr>
+              <w:instrText xml:space="preserve"> PAGEREF _Toc184367689 \h </w:instrText>
+            </w:r>
+            <w:r>
+              <w:rPr>
+                <w:noProof/>
+                <w:webHidden/>
+              </w:rPr>
+            </w:r>
+            <w:r>
+              <w:rPr>
+                <w:noProof/>
+                <w:webHidden/>
+              </w:rPr>
+              <w:fldChar w:fldCharType="separate"/>
+            </w:r>
+            <w:r>
+              <w:rPr>
+                <w:noProof/>
+                <w:webHidden/>
+              </w:rPr>
+              <w:t>3</w:t>
+            </w:r>
+            <w:r>
+              <w:rPr>
+                <w:noProof/>
+                <w:webHidden/>
+              </w:rPr>
+              <w:fldChar w:fldCharType="end"/>
+            </w:r>
+          </w:hyperlink>
+        </w:p>
+        <w:p>
+          <w:pPr>
+            <w:pStyle w:val="TM1"/>
+            <w:tabs>
+              <w:tab w:val="right" w:leader="dot" w:pos="8636"/>
+            </w:tabs>
             <w:rPr>
-              <w:b/>
-              <w:bCs/>
               <w:noProof/>
-              <w:lang w:val="fr-FR"/>
             </w:rPr>
-            <w:t>Aucune entrée de table des matières n'a été trouvée.</w:t>
-          </w:r>
+          </w:pPr>
+          <w:hyperlink w:anchor="_Toc184367690" w:history="1">
+            <w:r>
+              <w:rPr>
+                <w:rStyle w:val="Lienhypertexte"/>
+                <w:noProof/>
+              </w:rPr>
+              <w:t>Schéma relationnel.</w:t>
+            </w:r>
+            <w:r>
+              <w:rPr>
+                <w:noProof/>
+                <w:webHidden/>
+              </w:rPr>
+              <w:tab/>
+            </w:r>
+            <w:r>
+              <w:rPr>
+                <w:noProof/>
+                <w:webHidden/>
+              </w:rPr>
+              <w:fldChar w:fldCharType="begin"/>
+            </w:r>
+            <w:r>
+              <w:rPr>
+                <w:noProof/>
+                <w:webHidden/>
+              </w:rPr>
+              <w:instrText xml:space="preserve"> PAGEREF _Toc184367690 \h </w:instrText>
+            </w:r>
+            <w:r>
+              <w:rPr>
+                <w:noProof/>
+                <w:webHidden/>
+              </w:rPr>
+            </w:r>
+            <w:r>
+              <w:rPr>
+                <w:noProof/>
+                <w:webHidden/>
+              </w:rPr>
+              <w:fldChar w:fldCharType="separate"/>
+            </w:r>
+            <w:r>
+              <w:rPr>
+                <w:noProof/>
+                <w:webHidden/>
+              </w:rPr>
+              <w:t>4</w:t>
+            </w:r>
+            <w:r>
+              <w:rPr>
+                <w:noProof/>
+                <w:webHidden/>
+              </w:rPr>
+              <w:fldChar w:fldCharType="end"/>
+            </w:r>
+          </w:hyperlink>
+        </w:p>
+        <w:p>
+          <w:pPr>
+            <w:pStyle w:val="TM1"/>
+            <w:tabs>
+              <w:tab w:val="right" w:leader="dot" w:pos="8636"/>
+            </w:tabs>
+            <w:rPr>
+              <w:noProof/>
+            </w:rPr>
+          </w:pPr>
+          <w:hyperlink w:anchor="_Toc184367691" w:history="1">
+            <w:r>
+              <w:rPr>
+                <w:rStyle w:val="Lienhypertexte"/>
+                <w:noProof/>
+              </w:rPr>
+              <w:t>Création de tables de la BDD.</w:t>
+            </w:r>
+            <w:r>
+              <w:rPr>
+                <w:noProof/>
+                <w:webHidden/>
+              </w:rPr>
+              <w:tab/>
+            </w:r>
+            <w:r>
+              <w:rPr>
+                <w:noProof/>
+                <w:webHidden/>
+              </w:rPr>
+              <w:fldChar w:fldCharType="begin"/>
+            </w:r>
+            <w:r>
+              <w:rPr>
+                <w:noProof/>
+                <w:webHidden/>
+              </w:rPr>
+              <w:instrText xml:space="preserve"> PAGEREF _Toc184367691 \h </w:instrText>
+            </w:r>
+            <w:r>
+              <w:rPr>
+                <w:noProof/>
+                <w:webHidden/>
+              </w:rPr>
+            </w:r>
+            <w:r>
+              <w:rPr>
+                <w:noProof/>
+                <w:webHidden/>
+              </w:rPr>
+              <w:fldChar w:fldCharType="separate"/>
+            </w:r>
+            <w:r>
+              <w:rPr>
+                <w:noProof/>
+                <w:webHidden/>
+              </w:rPr>
+              <w:t>5</w:t>
+            </w:r>
+            <w:r>
+              <w:rPr>
+                <w:noProof/>
+                <w:webHidden/>
+              </w:rPr>
+              <w:fldChar w:fldCharType="end"/>
+            </w:r>
+          </w:hyperlink>
+        </w:p>
+        <w:p>
+          <w:pPr>
+            <w:pStyle w:val="TM1"/>
+            <w:tabs>
+              <w:tab w:val="right" w:leader="dot" w:pos="8636"/>
+            </w:tabs>
+            <w:rPr>
+              <w:noProof/>
+            </w:rPr>
+          </w:pPr>
+          <w:hyperlink w:anchor="_Toc184367692" w:history="1">
+            <w:r>
+              <w:rPr>
+                <w:rStyle w:val="Lienhypertexte"/>
+                <w:noProof/>
+              </w:rPr>
+              <w:t>Déclencheurs</w:t>
+            </w:r>
+            <w:r>
+              <w:rPr>
+                <w:noProof/>
+                <w:webHidden/>
+              </w:rPr>
+              <w:tab/>
+            </w:r>
+            <w:r>
+              <w:rPr>
+                <w:noProof/>
+                <w:webHidden/>
+              </w:rPr>
+              <w:fldChar w:fldCharType="begin"/>
+            </w:r>
+            <w:r>
+              <w:rPr>
+                <w:noProof/>
+                <w:webHidden/>
+              </w:rPr>
+              <w:instrText xml:space="preserve"> PAGEREF _Toc184367692 \h </w:instrText>
+            </w:r>
+            <w:r>
+              <w:rPr>
+                <w:noProof/>
+                <w:webHidden/>
+              </w:rPr>
+            </w:r>
+            <w:r>
+              <w:rPr>
+                <w:noProof/>
+                <w:webHidden/>
+              </w:rPr>
+              <w:fldChar w:fldCharType="separate"/>
+            </w:r>
+            <w:r>
+              <w:rPr>
+                <w:noProof/>
+                <w:webHidden/>
+              </w:rPr>
+              <w:t>5</w:t>
+            </w:r>
+            <w:r>
+              <w:rPr>
+                <w:noProof/>
+                <w:webHidden/>
+              </w:rPr>
+              <w:fldChar w:fldCharType="end"/>
+            </w:r>
+          </w:hyperlink>
+        </w:p>
+        <w:p>
+          <w:pPr>
+            <w:pStyle w:val="TM1"/>
+            <w:tabs>
+              <w:tab w:val="right" w:leader="dot" w:pos="8636"/>
+            </w:tabs>
+            <w:rPr>
+              <w:noProof/>
+            </w:rPr>
+          </w:pPr>
+          <w:hyperlink w:anchor="_Toc184367693" w:history="1">
+            <w:r>
+              <w:rPr>
+                <w:rStyle w:val="Lienhypertexte"/>
+                <w:noProof/>
+              </w:rPr>
+              <w:t>Insertion de données.</w:t>
+            </w:r>
+            <w:r>
+              <w:rPr>
+                <w:noProof/>
+                <w:webHidden/>
+              </w:rPr>
+              <w:tab/>
+            </w:r>
+            <w:r>
+              <w:rPr>
+                <w:noProof/>
+                <w:webHidden/>
+              </w:rPr>
+              <w:fldChar w:fldCharType="begin"/>
+            </w:r>
+            <w:r>
+              <w:rPr>
+                <w:noProof/>
+                <w:webHidden/>
+              </w:rPr>
+              <w:instrText xml:space="preserve"> PAGEREF _Toc184367693 \h </w:instrText>
+            </w:r>
+            <w:r>
+              <w:rPr>
+                <w:noProof/>
+                <w:webHidden/>
+              </w:rPr>
+            </w:r>
+            <w:r>
+              <w:rPr>
+                <w:noProof/>
+                <w:webHidden/>
+              </w:rPr>
+              <w:fldChar w:fldCharType="separate"/>
+            </w:r>
+            <w:r>
+              <w:rPr>
+                <w:noProof/>
+                <w:webHidden/>
+              </w:rPr>
+              <w:t>5</w:t>
+            </w:r>
+            <w:r>
+              <w:rPr>
+                <w:noProof/>
+                <w:webHidden/>
+              </w:rPr>
+              <w:fldChar w:fldCharType="end"/>
+            </w:r>
+          </w:hyperlink>
+        </w:p>
+        <w:p>
+          <w:pPr>
+            <w:pStyle w:val="TM1"/>
+            <w:tabs>
+              <w:tab w:val="right" w:leader="dot" w:pos="8636"/>
+            </w:tabs>
+            <w:rPr>
+              <w:noProof/>
+            </w:rPr>
+          </w:pPr>
+          <w:hyperlink w:anchor="_Toc184367694" w:history="1">
+            <w:r>
+              <w:rPr>
+                <w:rStyle w:val="Lienhypertexte"/>
+                <w:noProof/>
+              </w:rPr>
+              <w:t>Les vues.</w:t>
+            </w:r>
+            <w:r>
+              <w:rPr>
+                <w:noProof/>
+                <w:webHidden/>
+              </w:rPr>
+              <w:tab/>
+            </w:r>
+            <w:r>
+              <w:rPr>
+                <w:noProof/>
+                <w:webHidden/>
+              </w:rPr>
+              <w:fldChar w:fldCharType="begin"/>
+            </w:r>
+            <w:r>
+              <w:rPr>
+                <w:noProof/>
+                <w:webHidden/>
+              </w:rPr>
+              <w:instrText xml:space="preserve"> PAGEREF _Toc184367694 \h </w:instrText>
+            </w:r>
+            <w:r>
+              <w:rPr>
+                <w:noProof/>
+                <w:webHidden/>
+              </w:rPr>
+            </w:r>
+            <w:r>
+              <w:rPr>
+                <w:noProof/>
+                <w:webHidden/>
+              </w:rPr>
+              <w:fldChar w:fldCharType="separate"/>
+            </w:r>
+            <w:r>
+              <w:rPr>
+                <w:noProof/>
+                <w:webHidden/>
+              </w:rPr>
+              <w:t>5</w:t>
+            </w:r>
+            <w:r>
+              <w:rPr>
+                <w:noProof/>
+                <w:webHidden/>
+              </w:rPr>
+              <w:fldChar w:fldCharType="end"/>
+            </w:r>
+          </w:hyperlink>
+        </w:p>
+        <w:p>
+          <w:pPr>
+            <w:pStyle w:val="TM1"/>
+            <w:tabs>
+              <w:tab w:val="right" w:leader="dot" w:pos="8636"/>
+            </w:tabs>
+            <w:rPr>
+              <w:noProof/>
+            </w:rPr>
+          </w:pPr>
+          <w:hyperlink w:anchor="_Toc184367695" w:history="1">
+            <w:r>
+              <w:rPr>
+                <w:rStyle w:val="Lienhypertexte"/>
+                <w:noProof/>
+              </w:rPr>
+              <w:t>Procédures stockées.</w:t>
+            </w:r>
+            <w:r>
+              <w:rPr>
+                <w:noProof/>
+                <w:webHidden/>
+              </w:rPr>
+              <w:tab/>
+            </w:r>
+            <w:r>
+              <w:rPr>
+                <w:noProof/>
+                <w:webHidden/>
+              </w:rPr>
+              <w:fldChar w:fldCharType="begin"/>
+            </w:r>
+            <w:r>
+              <w:rPr>
+                <w:noProof/>
+                <w:webHidden/>
+              </w:rPr>
+              <w:instrText xml:space="preserve"> PAGEREF _Toc184367695 \h </w:instrText>
+            </w:r>
+            <w:r>
+              <w:rPr>
+                <w:noProof/>
+                <w:webHidden/>
+              </w:rPr>
+            </w:r>
+            <w:r>
+              <w:rPr>
+                <w:noProof/>
+                <w:webHidden/>
+              </w:rPr>
+              <w:fldChar w:fldCharType="separate"/>
+            </w:r>
+            <w:r>
+              <w:rPr>
+                <w:noProof/>
+                <w:webHidden/>
+              </w:rPr>
+              <w:t>5</w:t>
+            </w:r>
+            <w:r>
+              <w:rPr>
+                <w:noProof/>
+                <w:webHidden/>
+              </w:rPr>
+              <w:fldChar w:fldCharType="end"/>
+            </w:r>
+          </w:hyperlink>
+        </w:p>
+        <w:p>
+          <w:pPr>
+            <w:pStyle w:val="TM1"/>
+            <w:tabs>
+              <w:tab w:val="right" w:leader="dot" w:pos="8636"/>
+            </w:tabs>
+            <w:rPr>
+              <w:noProof/>
+            </w:rPr>
+          </w:pPr>
+          <w:hyperlink w:anchor="_Toc184367696" w:history="1">
+            <w:r>
+              <w:rPr>
+                <w:rStyle w:val="Lienhypertexte"/>
+                <w:noProof/>
+              </w:rPr>
+              <w:t>Fonction stockées.</w:t>
+            </w:r>
+            <w:r>
+              <w:rPr>
+                <w:noProof/>
+                <w:webHidden/>
+              </w:rPr>
+              <w:tab/>
+            </w:r>
+            <w:r>
+              <w:rPr>
+                <w:noProof/>
+                <w:webHidden/>
+              </w:rPr>
+              <w:fldChar w:fldCharType="begin"/>
+            </w:r>
+            <w:r>
+              <w:rPr>
+                <w:noProof/>
+                <w:webHidden/>
+              </w:rPr>
+              <w:instrText xml:space="preserve"> PAGEREF _Toc184367696 \h </w:instrText>
+            </w:r>
+            <w:r>
+              <w:rPr>
+                <w:noProof/>
+                <w:webHidden/>
+              </w:rPr>
+            </w:r>
+            <w:r>
+              <w:rPr>
+                <w:noProof/>
+                <w:webHidden/>
+              </w:rPr>
+              <w:fldChar w:fldCharType="separate"/>
+            </w:r>
+            <w:r>
+              <w:rPr>
+                <w:noProof/>
+                <w:webHidden/>
+              </w:rPr>
+              <w:t>5</w:t>
+            </w:r>
+            <w:r>
+              <w:rPr>
+                <w:noProof/>
+                <w:webHidden/>
+              </w:rPr>
+              <w:fldChar w:fldCharType="end"/>
+            </w:r>
+          </w:hyperlink>
+        </w:p>
+        <w:p>
+          <w:pPr>
+            <w:pStyle w:val="TM1"/>
+            <w:tabs>
+              <w:tab w:val="right" w:leader="dot" w:pos="8636"/>
+            </w:tabs>
+            <w:rPr>
+              <w:noProof/>
+            </w:rPr>
+          </w:pPr>
+          <w:hyperlink w:anchor="_Toc184367697" w:history="1">
+            <w:r>
+              <w:rPr>
+                <w:rStyle w:val="Lienhypertexte"/>
+                <w:noProof/>
+              </w:rPr>
+              <w:t>Gestion des erreurs.</w:t>
+            </w:r>
+            <w:r>
+              <w:rPr>
+                <w:noProof/>
+                <w:webHidden/>
+              </w:rPr>
+              <w:tab/>
+            </w:r>
+            <w:r>
+              <w:rPr>
+                <w:noProof/>
+                <w:webHidden/>
+              </w:rPr>
+              <w:fldChar w:fldCharType="begin"/>
+            </w:r>
+            <w:r>
+              <w:rPr>
+                <w:noProof/>
+                <w:webHidden/>
+              </w:rPr>
+              <w:instrText xml:space="preserve"> PAGEREF _Toc184367697 \h </w:instrText>
+            </w:r>
+            <w:r>
+              <w:rPr>
+                <w:noProof/>
+                <w:webHidden/>
+              </w:rPr>
+            </w:r>
+            <w:r>
+              <w:rPr>
+                <w:noProof/>
+                <w:webHidden/>
+              </w:rPr>
+              <w:fldChar w:fldCharType="separate"/>
+            </w:r>
+            <w:r>
+              <w:rPr>
+                <w:noProof/>
+                <w:webHidden/>
+              </w:rPr>
+              <w:t>5</w:t>
+            </w:r>
+            <w:r>
+              <w:rPr>
+                <w:noProof/>
+                <w:webHidden/>
+              </w:rPr>
+              <w:fldChar w:fldCharType="end"/>
+            </w:r>
+          </w:hyperlink>
+        </w:p>
+        <w:p>
           <w:r>
             <w:rPr>
               <w:b/>
@@ -337,10 +940,12 @@
       <w:pPr>
         <w:pStyle w:val="Titre1"/>
       </w:pPr>
+      <w:bookmarkStart w:id="0" w:name="_Toc184367689"/>
       <w:r>
         <w:lastRenderedPageBreak/>
         <w:t>UML.</w:t>
       </w:r>
+      <w:bookmarkEnd w:id="0"/>
     </w:p>
     <w:p>
       <w:pPr>
@@ -402,6 +1007,7 @@
       <w:pPr>
         <w:pStyle w:val="Titre1"/>
       </w:pPr>
+      <w:bookmarkStart w:id="1" w:name="_Toc184367690"/>
       <w:r>
         <w:lastRenderedPageBreak/>
         <w:t xml:space="preserve">Schéma </w:t>
@@ -409,6 +1015,7 @@
       <w:r>
         <w:t>relationnel.</w:t>
       </w:r>
+      <w:bookmarkEnd w:id="1"/>
     </w:p>
     <w:p>
       <w:r>
@@ -619,6 +1226,212 @@
       </w:r>
       <w:r>
         <w:br/>
+      </w:r>
+    </w:p>
+    <w:p>
+      <w:pPr>
+        <w:pStyle w:val="Titre1"/>
+      </w:pPr>
+      <w:bookmarkStart w:id="2" w:name="_Toc184367691"/>
+      <w:r>
+        <w:lastRenderedPageBreak/>
+        <w:t>Création de tables de la BDD</w:t>
+      </w:r>
+      <w:r>
+        <w:t>.</w:t>
+      </w:r>
+      <w:bookmarkEnd w:id="2"/>
+    </w:p>
+    <w:p>
+      <w:r>
+        <w:t xml:space="preserve">Eliot à créé la table, nous l’avons révisé ensemble afin qu’elle convienne </w:t>
+      </w:r>
+      <w:proofErr w:type="gramStart"/>
+      <w:r>
+        <w:t>a</w:t>
+      </w:r>
+      <w:proofErr w:type="gramEnd"/>
+      <w:r>
+        <w:t xml:space="preserve"> nos besoin. </w:t>
+      </w:r>
+    </w:p>
+    <w:p>
+      <w:pPr>
+        <w:pStyle w:val="Titre1"/>
+      </w:pPr>
+      <w:bookmarkStart w:id="3" w:name="_Toc184367692"/>
+      <w:r>
+        <w:t>Déclencheurs</w:t>
+      </w:r>
+      <w:bookmarkEnd w:id="3"/>
+    </w:p>
+    <w:p>
+      <w:r>
+        <w:t>Eliot à fait les déclencheur -3.</w:t>
+      </w:r>
+      <w:r>
+        <w:t>1 -</w:t>
+      </w:r>
+      <w:r>
+        <w:t>3.</w:t>
+      </w:r>
+      <w:r>
+        <w:t>2 -</w:t>
+      </w:r>
+      <w:r>
+        <w:t>3.3.</w:t>
+      </w:r>
+    </w:p>
+    <w:p>
+      <w:r>
+        <w:t>William à fait le déclencheur -3.4</w:t>
+      </w:r>
+    </w:p>
+    <w:p>
+      <w:pPr>
+        <w:pStyle w:val="Titre1"/>
+      </w:pPr>
+      <w:bookmarkStart w:id="4" w:name="_Toc184367693"/>
+      <w:r>
+        <w:t>Insertion de données.</w:t>
+      </w:r>
+      <w:bookmarkEnd w:id="4"/>
+    </w:p>
+    <w:p>
+      <w:r>
+        <w:t xml:space="preserve">L’insertion de donné ce fait par les </w:t>
+      </w:r>
+      <w:r>
+        <w:t>Procédures.</w:t>
+      </w:r>
+    </w:p>
+    <w:p>
+      <w:r>
+        <w:t>Elles sont importées par les deux membres de l’équipe.</w:t>
+      </w:r>
+    </w:p>
+    <w:p>
+      <w:pPr>
+        <w:pStyle w:val="Titre1"/>
+      </w:pPr>
+      <w:r>
+        <w:t xml:space="preserve"> </w:t>
+      </w:r>
+      <w:bookmarkStart w:id="5" w:name="_Toc184367694"/>
+      <w:r>
+        <w:t>Les vues.</w:t>
+      </w:r>
+      <w:bookmarkEnd w:id="5"/>
+      <w:r>
+        <w:t xml:space="preserve"> </w:t>
+      </w:r>
+    </w:p>
+    <w:p>
+      <w:r>
+        <w:t xml:space="preserve">William à fait les vues. </w:t>
+      </w:r>
+    </w:p>
+    <w:p>
+      <w:pPr>
+        <w:pStyle w:val="Titre1"/>
+      </w:pPr>
+      <w:bookmarkStart w:id="6" w:name="_Toc184367695"/>
+      <w:r>
+        <w:t>Procédures stockées.</w:t>
+      </w:r>
+      <w:bookmarkEnd w:id="6"/>
+    </w:p>
+    <w:p>
+      <w:r>
+        <w:t>Eliot à fait les procédures stockées.</w:t>
+      </w:r>
+    </w:p>
+    <w:p>
+      <w:pPr>
+        <w:pStyle w:val="Titre1"/>
+      </w:pPr>
+      <w:bookmarkStart w:id="7" w:name="_Toc184367696"/>
+      <w:proofErr w:type="gramStart"/>
+      <w:r>
+        <w:t>Fonction stockées</w:t>
+      </w:r>
+      <w:proofErr w:type="gramEnd"/>
+      <w:r>
+        <w:t>.</w:t>
+      </w:r>
+      <w:bookmarkEnd w:id="7"/>
+    </w:p>
+    <w:p>
+      <w:r>
+        <w:t xml:space="preserve">Eliot à fait les fonctions stockées. </w:t>
+      </w:r>
+    </w:p>
+    <w:p>
+      <w:pPr>
+        <w:pStyle w:val="Titre1"/>
+      </w:pPr>
+      <w:bookmarkStart w:id="8" w:name="_Toc184367697"/>
+      <w:r>
+        <w:t>Gestion des erreurs.</w:t>
+      </w:r>
+      <w:bookmarkEnd w:id="8"/>
+    </w:p>
+    <w:p>
+      <w:r>
+        <w:t>Eliot à fait la gestion pour l’erreur 45000 pour le nombre de place disponible.</w:t>
+      </w:r>
+    </w:p>
+    <w:p>
+      <w:r>
+        <w:t xml:space="preserve">William à fait la gestion </w:t>
+      </w:r>
+      <w:r>
+        <w:t>pour l’erreur</w:t>
+      </w:r>
+      <w:r>
+        <w:t xml:space="preserve"> 42000 sur la fonction </w:t>
+      </w:r>
+      <w:proofErr w:type="spellStart"/>
+      <w:r>
+        <w:t>f_</w:t>
+      </w:r>
+      <w:proofErr w:type="gramStart"/>
+      <w:r>
+        <w:t>nomcat</w:t>
+      </w:r>
+      <w:proofErr w:type="spellEnd"/>
+      <w:r>
+        <w:t>(</w:t>
+      </w:r>
+      <w:proofErr w:type="gramEnd"/>
+      <w:r>
+        <w:t xml:space="preserve">)  et </w:t>
+      </w:r>
+    </w:p>
+    <w:p>
+      <w:r>
+        <w:t xml:space="preserve">La gestion d’erreur pour l’erreur </w:t>
+      </w:r>
+      <w:r>
+        <w:t>2</w:t>
+      </w:r>
+      <w:r>
+        <w:t>3</w:t>
+      </w:r>
+      <w:r>
+        <w:t>000</w:t>
+      </w:r>
+      <w:r>
+        <w:t xml:space="preserve"> sur la c</w:t>
+      </w:r>
+      <w:r>
+        <w:t>réation d’adhérent</w:t>
+      </w:r>
+    </w:p>
+    <w:p/>
+    <w:p>
+      <w:r>
+        <w:t xml:space="preserve"> </w:t>
       </w:r>
     </w:p>
     <w:p/>
@@ -1055,16 +1868,14 @@
     <w:pPr>
       <w:keepNext/>
       <w:keepLines/>
-      <w:spacing w:before="360" w:after="80" w:line="278" w:lineRule="auto"/>
+      <w:spacing w:before="360" w:after="80"/>
       <w:outlineLvl w:val="0"/>
     </w:pPr>
     <w:rPr>
       <w:rFonts w:asciiTheme="majorHAnsi" w:eastAsiaTheme="majorEastAsia" w:hAnsiTheme="majorHAnsi" w:cstheme="majorBidi"/>
       <w:color w:val="0F4761" w:themeColor="accent1" w:themeShade="BF"/>
-      <w:kern w:val="2"/>
       <w:sz w:val="40"/>
       <w:szCs w:val="40"/>
-      <w14:ligatures w14:val="standardContextual"/>
     </w:rPr>
   </w:style>
   <w:style w:type="paragraph" w:styleId="Titre2">
@@ -1080,16 +1891,14 @@
     <w:pPr>
       <w:keepNext/>
       <w:keepLines/>
-      <w:spacing w:before="160" w:after="80" w:line="278" w:lineRule="auto"/>
+      <w:spacing w:before="160" w:after="80"/>
       <w:outlineLvl w:val="1"/>
     </w:pPr>
     <w:rPr>
       <w:rFonts w:asciiTheme="majorHAnsi" w:eastAsiaTheme="majorEastAsia" w:hAnsiTheme="majorHAnsi" w:cstheme="majorBidi"/>
       <w:color w:val="0F4761" w:themeColor="accent1" w:themeShade="BF"/>
-      <w:kern w:val="2"/>
       <w:sz w:val="32"/>
       <w:szCs w:val="32"/>
-      <w14:ligatures w14:val="standardContextual"/>
     </w:rPr>
   </w:style>
   <w:style w:type="paragraph" w:styleId="Titre3">
@@ -1105,16 +1914,14 @@
     <w:pPr>
       <w:keepNext/>
       <w:keepLines/>
-      <w:spacing w:before="160" w:after="80" w:line="278" w:lineRule="auto"/>
+      <w:spacing w:before="160" w:after="80"/>
       <w:outlineLvl w:val="2"/>
     </w:pPr>
     <w:rPr>
       <w:rFonts w:eastAsiaTheme="majorEastAsia" w:cstheme="majorBidi"/>
       <w:color w:val="0F4761" w:themeColor="accent1" w:themeShade="BF"/>
-      <w:kern w:val="2"/>
       <w:sz w:val="28"/>
       <w:szCs w:val="28"/>
-      <w14:ligatures w14:val="standardContextual"/>
     </w:rPr>
   </w:style>
   <w:style w:type="paragraph" w:styleId="Titre4">
@@ -1130,7 +1937,7 @@
     <w:pPr>
       <w:keepNext/>
       <w:keepLines/>
-      <w:spacing w:before="80" w:after="40" w:line="278" w:lineRule="auto"/>
+      <w:spacing w:before="80" w:after="40"/>
       <w:outlineLvl w:val="3"/>
     </w:pPr>
     <w:rPr>
@@ -1138,10 +1945,6 @@
       <w:i/>
       <w:iCs/>
       <w:color w:val="0F4761" w:themeColor="accent1" w:themeShade="BF"/>
-      <w:kern w:val="2"/>
-      <w:sz w:val="24"/>
-      <w:szCs w:val="24"/>
-      <w14:ligatures w14:val="standardContextual"/>
     </w:rPr>
   </w:style>
   <w:style w:type="paragraph" w:styleId="Titre5">
@@ -1157,16 +1960,12 @@
     <w:pPr>
       <w:keepNext/>
       <w:keepLines/>
-      <w:spacing w:before="80" w:after="40" w:line="278" w:lineRule="auto"/>
+      <w:spacing w:before="80" w:after="40"/>
       <w:outlineLvl w:val="4"/>
     </w:pPr>
     <w:rPr>
       <w:rFonts w:eastAsiaTheme="majorEastAsia" w:cstheme="majorBidi"/>
       <w:color w:val="0F4761" w:themeColor="accent1" w:themeShade="BF"/>
-      <w:kern w:val="2"/>
-      <w:sz w:val="24"/>
-      <w:szCs w:val="24"/>
-      <w14:ligatures w14:val="standardContextual"/>
     </w:rPr>
   </w:style>
   <w:style w:type="paragraph" w:styleId="Titre6">
@@ -1182,7 +1981,7 @@
     <w:pPr>
       <w:keepNext/>
       <w:keepLines/>
-      <w:spacing w:before="40" w:after="0" w:line="278" w:lineRule="auto"/>
+      <w:spacing w:before="40" w:after="0"/>
       <w:outlineLvl w:val="5"/>
     </w:pPr>
     <w:rPr>
@@ -1190,10 +1989,6 @@
       <w:i/>
       <w:iCs/>
       <w:color w:val="595959" w:themeColor="text1" w:themeTint="A6"/>
-      <w:kern w:val="2"/>
-      <w:sz w:val="24"/>
-      <w:szCs w:val="24"/>
-      <w14:ligatures w14:val="standardContextual"/>
     </w:rPr>
   </w:style>
   <w:style w:type="paragraph" w:styleId="Titre7">
@@ -1209,16 +2004,12 @@
     <w:pPr>
       <w:keepNext/>
       <w:keepLines/>
-      <w:spacing w:before="40" w:after="0" w:line="278" w:lineRule="auto"/>
+      <w:spacing w:before="40" w:after="0"/>
       <w:outlineLvl w:val="6"/>
     </w:pPr>
     <w:rPr>
       <w:rFonts w:eastAsiaTheme="majorEastAsia" w:cstheme="majorBidi"/>
       <w:color w:val="595959" w:themeColor="text1" w:themeTint="A6"/>
-      <w:kern w:val="2"/>
-      <w:sz w:val="24"/>
-      <w:szCs w:val="24"/>
-      <w14:ligatures w14:val="standardContextual"/>
     </w:rPr>
   </w:style>
   <w:style w:type="paragraph" w:styleId="Titre8">
@@ -1234,7 +2025,7 @@
     <w:pPr>
       <w:keepNext/>
       <w:keepLines/>
-      <w:spacing w:after="0" w:line="278" w:lineRule="auto"/>
+      <w:spacing w:after="0"/>
       <w:outlineLvl w:val="7"/>
     </w:pPr>
     <w:rPr>
@@ -1242,10 +2033,6 @@
       <w:i/>
       <w:iCs/>
       <w:color w:val="272727" w:themeColor="text1" w:themeTint="D8"/>
-      <w:kern w:val="2"/>
-      <w:sz w:val="24"/>
-      <w:szCs w:val="24"/>
-      <w14:ligatures w14:val="standardContextual"/>
     </w:rPr>
   </w:style>
   <w:style w:type="paragraph" w:styleId="Titre9">
@@ -1261,16 +2048,12 @@
     <w:pPr>
       <w:keepNext/>
       <w:keepLines/>
-      <w:spacing w:after="0" w:line="278" w:lineRule="auto"/>
+      <w:spacing w:after="0"/>
       <w:outlineLvl w:val="8"/>
     </w:pPr>
     <w:rPr>
       <w:rFonts w:eastAsiaTheme="majorEastAsia" w:cstheme="majorBidi"/>
       <w:color w:val="272727" w:themeColor="text1" w:themeTint="D8"/>
-      <w:kern w:val="2"/>
-      <w:sz w:val="24"/>
-      <w:szCs w:val="24"/>
-      <w14:ligatures w14:val="standardContextual"/>
     </w:rPr>
   </w:style>
   <w:style w:type="character" w:default="1" w:styleId="Policepardfaut">
@@ -1436,7 +2219,6 @@
       <w:kern w:val="28"/>
       <w:sz w:val="56"/>
       <w:szCs w:val="56"/>
-      <w14:ligatures w14:val="standardContextual"/>
     </w:rPr>
   </w:style>
   <w:style w:type="character" w:customStyle="1" w:styleId="TitreCar">
@@ -1465,16 +2247,13 @@
       <w:numPr>
         <w:ilvl w:val="1"/>
       </w:numPr>
-      <w:spacing w:line="278" w:lineRule="auto"/>
     </w:pPr>
     <w:rPr>
       <w:rFonts w:eastAsiaTheme="majorEastAsia" w:cstheme="majorBidi"/>
       <w:color w:val="595959" w:themeColor="text1" w:themeTint="A6"/>
       <w:spacing w:val="15"/>
-      <w:kern w:val="2"/>
       <w:sz w:val="28"/>
       <w:szCs w:val="28"/>
-      <w14:ligatures w14:val="standardContextual"/>
     </w:rPr>
   </w:style>
   <w:style w:type="character" w:customStyle="1" w:styleId="Sous-titreCar">
@@ -1500,17 +2279,13 @@
     <w:qFormat/>
     <w:rsid w:val="004C4E3D"/>
     <w:pPr>
-      <w:spacing w:before="160" w:line="278" w:lineRule="auto"/>
+      <w:spacing w:before="160"/>
       <w:jc w:val="center"/>
     </w:pPr>
     <w:rPr>
       <w:i/>
       <w:iCs/>
       <w:color w:val="404040" w:themeColor="text1" w:themeTint="BF"/>
-      <w:kern w:val="2"/>
-      <w:sz w:val="24"/>
-      <w:szCs w:val="24"/>
-      <w14:ligatures w14:val="standardContextual"/>
     </w:rPr>
   </w:style>
   <w:style w:type="character" w:customStyle="1" w:styleId="CitationCar">
@@ -1532,16 +2307,9 @@
     <w:qFormat/>
     <w:rsid w:val="004C4E3D"/>
     <w:pPr>
-      <w:spacing w:line="278" w:lineRule="auto"/>
       <w:ind w:left="720"/>
       <w:contextualSpacing/>
     </w:pPr>
-    <w:rPr>
-      <w:kern w:val="2"/>
-      <w:sz w:val="24"/>
-      <w:szCs w:val="24"/>
-      <w14:ligatures w14:val="standardContextual"/>
-    </w:rPr>
   </w:style>
   <w:style w:type="character" w:styleId="Accentuationintense">
     <w:name w:val="Intense Emphasis"/>
@@ -1568,7 +2336,7 @@
         <w:top w:val="single" w:sz="4" w:space="10" w:color="0F4761" w:themeColor="accent1" w:themeShade="BF"/>
         <w:bottom w:val="single" w:sz="4" w:space="10" w:color="0F4761" w:themeColor="accent1" w:themeShade="BF"/>
       </w:pBdr>
-      <w:spacing w:before="360" w:after="360" w:line="278" w:lineRule="auto"/>
+      <w:spacing w:before="360" w:after="360"/>
       <w:ind w:left="864" w:right="864"/>
       <w:jc w:val="center"/>
     </w:pPr>
@@ -1576,10 +2344,6 @@
       <w:i/>
       <w:iCs/>
       <w:color w:val="0F4761" w:themeColor="accent1" w:themeShade="BF"/>
-      <w:kern w:val="2"/>
-      <w:sz w:val="24"/>
-      <w:szCs w:val="24"/>
-      <w14:ligatures w14:val="standardContextual"/>
     </w:rPr>
   </w:style>
   <w:style w:type="character" w:customStyle="1" w:styleId="CitationintenseCar">
@@ -1617,15 +2381,36 @@
     <w:qFormat/>
     <w:rsid w:val="00986A2F"/>
     <w:pPr>
-      <w:spacing w:before="240" w:after="0" w:line="259" w:lineRule="auto"/>
+      <w:spacing w:before="240" w:after="0"/>
       <w:outlineLvl w:val="9"/>
     </w:pPr>
     <w:rPr>
-      <w:kern w:val="0"/>
       <w:sz w:val="32"/>
       <w:szCs w:val="32"/>
       <w:lang w:eastAsia="fr-CA"/>
-      <w14:ligatures w14:val="none"/>
+    </w:rPr>
+  </w:style>
+  <w:style w:type="paragraph" w:styleId="TM1">
+    <w:name w:val="toc 1"/>
+    <w:basedOn w:val="Normal"/>
+    <w:next w:val="Normal"/>
+    <w:autoRedefine/>
+    <w:uiPriority w:val="39"/>
+    <w:unhideWhenUsed/>
+    <w:rsid w:val="007B1BB9"/>
+    <w:pPr>
+      <w:spacing w:after="100"/>
+    </w:pPr>
+  </w:style>
+  <w:style w:type="character" w:styleId="Lienhypertexte">
+    <w:name w:val="Hyperlink"/>
+    <w:basedOn w:val="Policepardfaut"/>
+    <w:uiPriority w:val="99"/>
+    <w:unhideWhenUsed/>
+    <w:rsid w:val="007B1BB9"/>
+    <w:rPr>
+      <w:color w:val="467886" w:themeColor="hyperlink"/>
+      <w:u w:val="single"/>
     </w:rPr>
   </w:style>
 </w:styles>

</xml_diff>